<commit_message>
Try to back up local copy
</commit_message>
<xml_diff>
--- a/dm/results/test2.docx
+++ b/dm/results/test2.docx
@@ -45,7 +45,7 @@
           <w:tcPr>
             <w:tcW w:w="2475.2" w:type="dxa"/>
             <w:vAlign w:val="center"/>
-            <w:shd w:val="clear" w:color="" w:fill="FFFFFF"/>
+            <w:shd w:val="clear" w:fill="FFFFFF"/>
             <w:vMerge w:val="restart"/>
           </w:tcPr>
           <w:p>
@@ -177,7 +177,6 @@
         </w:trPr>
         <w:tc>
           <w:tcPr>
-            <w:tcW w:w="" w:type="dxa"/>
             <w:vMerge w:val="continue"/>
           </w:tcPr>
           <w:p/>
@@ -413,7 +412,6 @@
         </w:trPr>
         <w:tc>
           <w:tcPr>
-            <w:tcW w:w="" w:type="dxa"/>
             <w:vMerge w:val="continue"/>
           </w:tcPr>
           <w:p/>
@@ -835,18 +833,728 @@
             <w:r>
               <w:rPr/>
               <w:t xml:space="preserve">AC</w:t>
+            </w:r>
+          </w:p>
+        </w:tc>
+      </w:tr>
+      <w:tr>
+        <w:trPr>
+          <w:trHeight w:val="30" w:hRule="atLeast"/>
+        </w:trPr>
+        <w:tc>
+          <w:tcPr>
+            <w:tcW w:w="496.587" w:type="dxa"/>
+          </w:tcPr>
+          <w:p>
+            <w:pPr/>
+            <w:r>
+              <w:rPr/>
+              <w:t xml:space="preserve">CPN</w:t>
+            </w:r>
+          </w:p>
+        </w:tc>
+        <w:tc>
+          <w:tcPr>
+            <w:tcW w:w="496.587" w:type="dxa"/>
+          </w:tcPr>
+          <w:p>
+            <w:pPr/>
+            <w:r>
+              <w:rPr/>
+              <w:t xml:space="preserve">0</w:t>
+            </w:r>
+          </w:p>
+        </w:tc>
+        <w:tc>
+          <w:tcPr>
+            <w:tcW w:w="496.587" w:type="dxa"/>
+          </w:tcPr>
+          <w:p>
+            <w:pPr/>
+            <w:r>
+              <w:rPr/>
+              <w:t xml:space="preserve">0</w:t>
+            </w:r>
+          </w:p>
+        </w:tc>
+        <w:tc>
+          <w:tcPr>
+            <w:tcW w:w="496.587" w:type="dxa"/>
+          </w:tcPr>
+          <w:p>
+            <w:pPr/>
+            <w:r>
+              <w:rPr/>
+              <w:t xml:space="preserve">0</w:t>
+            </w:r>
+          </w:p>
+        </w:tc>
+        <w:tc>
+          <w:tcPr>
+            <w:tcW w:w="496.587" w:type="dxa"/>
+          </w:tcPr>
+          <w:p>
+            <w:pPr/>
+            <w:r>
+              <w:rPr/>
+              <w:t xml:space="preserve">0</w:t>
+            </w:r>
+          </w:p>
+        </w:tc>
+        <w:tc>
+          <w:tcPr>
+            <w:tcW w:w="496.587" w:type="dxa"/>
+          </w:tcPr>
+          <w:p>
+            <w:pPr/>
+            <w:r>
+              <w:rPr/>
+              <w:t xml:space="preserve">0</w:t>
+            </w:r>
+          </w:p>
+        </w:tc>
+        <w:tc>
+          <w:tcPr>
+            <w:tcW w:w="496.587" w:type="dxa"/>
+          </w:tcPr>
+          <w:p>
+            <w:pPr/>
+            <w:r>
+              <w:rPr/>
+              <w:t xml:space="preserve">0</w:t>
+            </w:r>
+          </w:p>
+        </w:tc>
+        <w:tc>
+          <w:tcPr>
+            <w:tcW w:w="496.587" w:type="dxa"/>
+          </w:tcPr>
+          <w:p>
+            <w:pPr/>
+            <w:r>
+              <w:rPr/>
+              <w:t xml:space="preserve">0</w:t>
+            </w:r>
+          </w:p>
+        </w:tc>
+        <w:tc>
+          <w:tcPr>
+            <w:tcW w:w="496.587" w:type="dxa"/>
+          </w:tcPr>
+          <w:p>
+            <w:pPr/>
+            <w:r>
+              <w:rPr/>
+              <w:t xml:space="preserve">0</w:t>
+            </w:r>
+          </w:p>
+        </w:tc>
+        <w:tc>
+          <w:tcPr>
+            <w:tcW w:w="496.587" w:type="dxa"/>
+          </w:tcPr>
+          <w:p>
+            <w:pPr/>
+            <w:r>
+              <w:rPr/>
+              <w:t xml:space="preserve">0</w:t>
+            </w:r>
+          </w:p>
+        </w:tc>
+        <w:tc>
+          <w:tcPr>
+            <w:tcW w:w="496.587" w:type="dxa"/>
+          </w:tcPr>
+          <w:p>
+            <w:pPr/>
+            <w:r>
+              <w:rPr/>
+              <w:t xml:space="preserve">0</w:t>
+            </w:r>
+          </w:p>
+        </w:tc>
+        <w:tc>
+          <w:tcPr>
+            <w:tcW w:w="496.587" w:type="dxa"/>
+          </w:tcPr>
+          <w:p>
+            <w:pPr/>
+            <w:r>
+              <w:rPr/>
+              <w:t xml:space="preserve">0</w:t>
+            </w:r>
+          </w:p>
+        </w:tc>
+        <w:tc>
+          <w:tcPr>
+            <w:tcW w:w="496.587" w:type="dxa"/>
+          </w:tcPr>
+          <w:p>
+            <w:pPr/>
+            <w:r>
+              <w:rPr/>
+              <w:t xml:space="preserve">0</w:t>
+            </w:r>
+          </w:p>
+        </w:tc>
+        <w:tc>
+          <w:tcPr>
+            <w:tcW w:w="496.587" w:type="dxa"/>
+          </w:tcPr>
+          <w:p>
+            <w:pPr/>
+            <w:r>
+              <w:rPr/>
+              <w:t xml:space="preserve">0</w:t>
+            </w:r>
+          </w:p>
+        </w:tc>
+        <w:tc>
+          <w:tcPr>
+            <w:tcW w:w="496.587" w:type="dxa"/>
+          </w:tcPr>
+          <w:p>
+            <w:pPr/>
+            <w:r>
+              <w:rPr/>
+              <w:t xml:space="preserve">0</w:t>
+            </w:r>
+          </w:p>
+        </w:tc>
+        <w:tc>
+          <w:tcPr>
+            <w:tcW w:w="496.587" w:type="dxa"/>
+          </w:tcPr>
+          <w:p>
+            <w:pPr/>
+            <w:r>
+              <w:rPr/>
+              <w:t xml:space="preserve">0</w:t>
+            </w:r>
+          </w:p>
+        </w:tc>
+        <w:tc>
+          <w:tcPr>
+            <w:tcW w:w="496.587" w:type="dxa"/>
+          </w:tcPr>
+          <w:p>
+            <w:pPr/>
+            <w:r>
+              <w:rPr/>
+              <w:t xml:space="preserve">0</w:t>
+            </w:r>
+          </w:p>
+        </w:tc>
+        <w:tc>
+          <w:tcPr>
+            <w:tcW w:w="496.587" w:type="dxa"/>
+          </w:tcPr>
+          <w:p>
+            <w:pPr/>
+            <w:r>
+              <w:rPr/>
+              <w:t xml:space="preserve">0</w:t>
+            </w:r>
+          </w:p>
+        </w:tc>
+        <w:tc>
+          <w:tcPr>
+            <w:tcW w:w="496.587" w:type="dxa"/>
+          </w:tcPr>
+          <w:p>
+            <w:pPr/>
+            <w:r>
+              <w:rPr/>
+              <w:t xml:space="preserve">0</w:t>
+            </w:r>
+          </w:p>
+        </w:tc>
+        <w:tc>
+          <w:tcPr>
+            <w:tcW w:w="496.587" w:type="dxa"/>
+          </w:tcPr>
+          <w:p>
+            <w:pPr/>
+            <w:r>
+              <w:rPr/>
+              <w:t xml:space="preserve">1</w:t>
+            </w:r>
+          </w:p>
+        </w:tc>
+        <w:tc>
+          <w:tcPr>
+            <w:tcW w:w="496.587" w:type="dxa"/>
+          </w:tcPr>
+          <w:p>
+            <w:pPr/>
+            <w:r>
+              <w:rPr/>
+              <w:t xml:space="preserve">0</w:t>
+            </w:r>
+          </w:p>
+        </w:tc>
+        <w:tc>
+          <w:tcPr>
+            <w:tcW w:w="496.587" w:type="dxa"/>
+          </w:tcPr>
+          <w:p>
+            <w:pPr/>
+            <w:r>
+              <w:rPr/>
+              <w:t xml:space="preserve">0</w:t>
+            </w:r>
+          </w:p>
+        </w:tc>
+        <w:tc>
+          <w:tcPr>
+            <w:tcW w:w="496.587" w:type="dxa"/>
+          </w:tcPr>
+          <w:p>
+            <w:pPr/>
+            <w:r>
+              <w:rPr/>
+              <w:t xml:space="preserve">0</w:t>
+            </w:r>
+          </w:p>
+        </w:tc>
+        <w:tc>
+          <w:tcPr>
+            <w:tcW w:w="496.587" w:type="dxa"/>
+          </w:tcPr>
+          <w:p>
+            <w:pPr/>
+            <w:r>
+              <w:rPr/>
+              <w:t xml:space="preserve">0</w:t>
+            </w:r>
+          </w:p>
+        </w:tc>
+        <w:tc>
+          <w:tcPr>
+            <w:tcW w:w="496.587" w:type="dxa"/>
+          </w:tcPr>
+          <w:p>
+            <w:pPr/>
+            <w:r>
+              <w:rPr/>
+              <w:t xml:space="preserve">0</w:t>
+            </w:r>
+          </w:p>
+        </w:tc>
+        <w:tc>
+          <w:tcPr>
+            <w:tcW w:w="496.587" w:type="dxa"/>
+          </w:tcPr>
+          <w:p>
+            <w:pPr/>
+            <w:r>
+              <w:rPr/>
+              <w:t xml:space="preserve">0</w:t>
+            </w:r>
+          </w:p>
+        </w:tc>
+        <w:tc>
+          <w:tcPr>
+            <w:tcW w:w="496.587" w:type="dxa"/>
+          </w:tcPr>
+          <w:p>
+            <w:pPr/>
+            <w:r>
+              <w:rPr/>
+              <w:t xml:space="preserve">0</w:t>
+            </w:r>
+          </w:p>
+        </w:tc>
+        <w:tc>
+          <w:tcPr>
+            <w:tcW w:w="496.587" w:type="dxa"/>
+          </w:tcPr>
+          <w:p>
+            <w:pPr/>
+            <w:r>
+              <w:rPr/>
+              <w:t xml:space="preserve">1</w:t>
+            </w:r>
+          </w:p>
+        </w:tc>
+        <w:tc>
+          <w:tcPr>
+            <w:tcW w:w="496.587" w:type="dxa"/>
+          </w:tcPr>
+          <w:p>
+            <w:pPr/>
+            <w:r>
+              <w:rPr/>
+              <w:t xml:space="preserve">0</w:t>
+            </w:r>
+          </w:p>
+        </w:tc>
+      </w:tr>
+      <w:tr>
+        <w:trPr>
+          <w:trHeight w:val="30" w:hRule="atLeast"/>
+        </w:trPr>
+        <w:tc>
+          <w:tcPr>
+            <w:tcW w:w="496.587" w:type="dxa"/>
+          </w:tcPr>
+          <w:p>
+            <w:pPr/>
+            <w:r>
+              <w:rPr/>
+              <w:t xml:space="preserve">Plaie</w:t>
+            </w:r>
+          </w:p>
+        </w:tc>
+        <w:tc>
+          <w:tcPr>
+            <w:tcW w:w="496.587" w:type="dxa"/>
+          </w:tcPr>
+          <w:p>
+            <w:pPr/>
+            <w:r>
+              <w:rPr/>
+              <w:t xml:space="preserve">0</w:t>
+            </w:r>
+          </w:p>
+        </w:tc>
+        <w:tc>
+          <w:tcPr>
+            <w:tcW w:w="496.587" w:type="dxa"/>
+          </w:tcPr>
+          <w:p>
+            <w:pPr/>
+            <w:r>
+              <w:rPr/>
+              <w:t xml:space="preserve">0</w:t>
+            </w:r>
+          </w:p>
+        </w:tc>
+        <w:tc>
+          <w:tcPr>
+            <w:tcW w:w="496.587" w:type="dxa"/>
+          </w:tcPr>
+          <w:p>
+            <w:pPr/>
+            <w:r>
+              <w:rPr/>
+              <w:t xml:space="preserve">0</w:t>
+            </w:r>
+          </w:p>
+        </w:tc>
+        <w:tc>
+          <w:tcPr>
+            <w:tcW w:w="496.587" w:type="dxa"/>
+          </w:tcPr>
+          <w:p>
+            <w:pPr/>
+            <w:r>
+              <w:rPr/>
+              <w:t xml:space="preserve">0</w:t>
+            </w:r>
+          </w:p>
+        </w:tc>
+        <w:tc>
+          <w:tcPr>
+            <w:tcW w:w="496.587" w:type="dxa"/>
+          </w:tcPr>
+          <w:p>
+            <w:pPr/>
+            <w:r>
+              <w:rPr/>
+              <w:t xml:space="preserve">0</w:t>
+            </w:r>
+          </w:p>
+        </w:tc>
+        <w:tc>
+          <w:tcPr>
+            <w:tcW w:w="496.587" w:type="dxa"/>
+          </w:tcPr>
+          <w:p>
+            <w:pPr/>
+            <w:r>
+              <w:rPr/>
+              <w:t xml:space="preserve">0</w:t>
+            </w:r>
+          </w:p>
+        </w:tc>
+        <w:tc>
+          <w:tcPr>
+            <w:tcW w:w="496.587" w:type="dxa"/>
+          </w:tcPr>
+          <w:p>
+            <w:pPr/>
+            <w:r>
+              <w:rPr/>
+              <w:t xml:space="preserve">0</w:t>
+            </w:r>
+          </w:p>
+        </w:tc>
+        <w:tc>
+          <w:tcPr>
+            <w:tcW w:w="496.587" w:type="dxa"/>
+          </w:tcPr>
+          <w:p>
+            <w:pPr/>
+            <w:r>
+              <w:rPr/>
+              <w:t xml:space="preserve">0</w:t>
+            </w:r>
+          </w:p>
+        </w:tc>
+        <w:tc>
+          <w:tcPr>
+            <w:tcW w:w="496.587" w:type="dxa"/>
+          </w:tcPr>
+          <w:p>
+            <w:pPr/>
+            <w:r>
+              <w:rPr/>
+              <w:t xml:space="preserve">0</w:t>
+            </w:r>
+          </w:p>
+        </w:tc>
+        <w:tc>
+          <w:tcPr>
+            <w:tcW w:w="496.587" w:type="dxa"/>
+          </w:tcPr>
+          <w:p>
+            <w:pPr/>
+            <w:r>
+              <w:rPr/>
+              <w:t xml:space="preserve">0</w:t>
+            </w:r>
+          </w:p>
+        </w:tc>
+        <w:tc>
+          <w:tcPr>
+            <w:tcW w:w="496.587" w:type="dxa"/>
+          </w:tcPr>
+          <w:p>
+            <w:pPr/>
+            <w:r>
+              <w:rPr/>
+              <w:t xml:space="preserve">0</w:t>
+            </w:r>
+          </w:p>
+        </w:tc>
+        <w:tc>
+          <w:tcPr>
+            <w:tcW w:w="496.587" w:type="dxa"/>
+          </w:tcPr>
+          <w:p>
+            <w:pPr/>
+            <w:r>
+              <w:rPr/>
+              <w:t xml:space="preserve">0</w:t>
+            </w:r>
+          </w:p>
+        </w:tc>
+        <w:tc>
+          <w:tcPr>
+            <w:tcW w:w="496.587" w:type="dxa"/>
+          </w:tcPr>
+          <w:p>
+            <w:pPr/>
+            <w:r>
+              <w:rPr/>
+              <w:t xml:space="preserve">0</w:t>
+            </w:r>
+          </w:p>
+        </w:tc>
+        <w:tc>
+          <w:tcPr>
+            <w:tcW w:w="496.587" w:type="dxa"/>
+          </w:tcPr>
+          <w:p>
+            <w:pPr/>
+            <w:r>
+              <w:rPr/>
+              <w:t xml:space="preserve">1</w:t>
+            </w:r>
+          </w:p>
+        </w:tc>
+        <w:tc>
+          <w:tcPr>
+            <w:tcW w:w="496.587" w:type="dxa"/>
+          </w:tcPr>
+          <w:p>
+            <w:pPr/>
+            <w:r>
+              <w:rPr/>
+              <w:t xml:space="preserve">0</w:t>
+            </w:r>
+          </w:p>
+        </w:tc>
+        <w:tc>
+          <w:tcPr>
+            <w:tcW w:w="496.587" w:type="dxa"/>
+          </w:tcPr>
+          <w:p>
+            <w:pPr/>
+            <w:r>
+              <w:rPr/>
+              <w:t xml:space="preserve">0</w:t>
+            </w:r>
+          </w:p>
+        </w:tc>
+        <w:tc>
+          <w:tcPr>
+            <w:tcW w:w="496.587" w:type="dxa"/>
+          </w:tcPr>
+          <w:p>
+            <w:pPr/>
+            <w:r>
+              <w:rPr/>
+              <w:t xml:space="preserve">0</w:t>
+            </w:r>
+          </w:p>
+        </w:tc>
+        <w:tc>
+          <w:tcPr>
+            <w:tcW w:w="496.587" w:type="dxa"/>
+          </w:tcPr>
+          <w:p>
+            <w:pPr/>
+            <w:r>
+              <w:rPr/>
+              <w:t xml:space="preserve">0</w:t>
+            </w:r>
+          </w:p>
+        </w:tc>
+        <w:tc>
+          <w:tcPr>
+            <w:tcW w:w="496.587" w:type="dxa"/>
+          </w:tcPr>
+          <w:p>
+            <w:pPr/>
+            <w:r>
+              <w:rPr/>
+              <w:t xml:space="preserve">0</w:t>
+            </w:r>
+          </w:p>
+        </w:tc>
+        <w:tc>
+          <w:tcPr>
+            <w:tcW w:w="496.587" w:type="dxa"/>
+          </w:tcPr>
+          <w:p>
+            <w:pPr/>
+            <w:r>
+              <w:rPr/>
+              <w:t xml:space="preserve">0</w:t>
+            </w:r>
+          </w:p>
+        </w:tc>
+        <w:tc>
+          <w:tcPr>
+            <w:tcW w:w="496.587" w:type="dxa"/>
+          </w:tcPr>
+          <w:p>
+            <w:pPr/>
+            <w:r>
+              <w:rPr/>
+              <w:t xml:space="preserve">0</w:t>
+            </w:r>
+          </w:p>
+        </w:tc>
+        <w:tc>
+          <w:tcPr>
+            <w:tcW w:w="496.587" w:type="dxa"/>
+          </w:tcPr>
+          <w:p>
+            <w:pPr/>
+            <w:r>
+              <w:rPr/>
+              <w:t xml:space="preserve">0</w:t>
+            </w:r>
+          </w:p>
+        </w:tc>
+        <w:tc>
+          <w:tcPr>
+            <w:tcW w:w="496.587" w:type="dxa"/>
+          </w:tcPr>
+          <w:p>
+            <w:pPr/>
+            <w:r>
+              <w:rPr/>
+              <w:t xml:space="preserve">0</w:t>
+            </w:r>
+          </w:p>
+        </w:tc>
+        <w:tc>
+          <w:tcPr>
+            <w:tcW w:w="496.587" w:type="dxa"/>
+          </w:tcPr>
+          <w:p>
+            <w:pPr/>
+            <w:r>
+              <w:rPr/>
+              <w:t xml:space="preserve">0</w:t>
+            </w:r>
+          </w:p>
+        </w:tc>
+        <w:tc>
+          <w:tcPr>
+            <w:tcW w:w="496.587" w:type="dxa"/>
+          </w:tcPr>
+          <w:p>
+            <w:pPr/>
+            <w:r>
+              <w:rPr/>
+              <w:t xml:space="preserve">0</w:t>
+            </w:r>
+          </w:p>
+        </w:tc>
+        <w:tc>
+          <w:tcPr>
+            <w:tcW w:w="496.587" w:type="dxa"/>
+          </w:tcPr>
+          <w:p>
+            <w:pPr/>
+            <w:r>
+              <w:rPr/>
+              <w:t xml:space="preserve">1</w:t>
+            </w:r>
+          </w:p>
+        </w:tc>
+        <w:tc>
+          <w:tcPr>
+            <w:tcW w:w="496.587" w:type="dxa"/>
+          </w:tcPr>
+          <w:p>
+            <w:pPr/>
+            <w:r>
+              <w:rPr/>
+              <w:t xml:space="preserve">0</w:t>
+            </w:r>
+          </w:p>
+        </w:tc>
+        <w:tc>
+          <w:tcPr>
+            <w:tcW w:w="496.587" w:type="dxa"/>
+          </w:tcPr>
+          <w:p>
+            <w:pPr/>
+            <w:r>
+              <w:rPr/>
+              <w:t xml:space="preserve">0</w:t>
             </w:r>
           </w:p>
         </w:tc>
       </w:tr>
     </w:tbl>
     <w:sectPr>
-      <w:pgSz w:orient="landscape" w:w="16787" w:h="11870"/>
+      <w:pgSz w:orient="landscape" w:w="16837.795275591" w:h="11905.511811024"/>
       <w:pgMar w:top="600" w:right="600" w:bottom="1440" w:left="600" w:header="720" w:footer="720" w:gutter="0"/>
       <w:cols w:num="1" w:space="720"/>
     </w:sectPr>
   </w:body>
 </w:document>
+</file>
+
+<file path=word/comments.xml><?xml version="1.0" encoding="utf-8"?>
+<w:comments xmlns:ve="http://schemas.openxmlformats.org/markup-compatibility/2006" xmlns:o="urn:schemas-microsoft-com:office:office" xmlns:r="http://schemas.openxmlformats.org/officeDocument/2006/relationships" xmlns:m="http://schemas.openxmlformats.org/officeDocument/2006/math" xmlns:v="urn:schemas-microsoft-com:vml" xmlns:wp="http://schemas.openxmlformats.org/drawingml/2006/wordprocessingDrawing" xmlns:w10="urn:schemas-microsoft-com:office:word" xmlns:w="http://schemas.openxmlformats.org/wordprocessingml/2006/main" xmlns:wne="http://schemas.microsoft.com/office/word/2006/wordml"/>
 </file>
 
 <file path=word/numbering.xml><?xml version="1.0" encoding="utf-8"?>
@@ -861,6 +1569,7 @@
         <w:rFonts w:ascii="Arial" w:hAnsi="Arial" w:eastAsia="Arial" w:cs="Arial"/>
         <w:sz w:val="16"/>
         <w:szCs w:val="16"/>
+        <w:lang w:val="en-US"/>
       </w:rPr>
     </w:rPrDefault>
   </w:docDefaults>
@@ -880,6 +1589,8 @@
     <w:uiPriority w:val="99"/>
     <w:tblPr>
       <w:tblW w:w="0" w:type="auto"/>
+      <w:tblLayout w:type="autofit"/>
+      <w:bidiVisual w:val="0"/>
       <w:tblBorders>
         <w:top w:val="single" w:sz="6" w:color="006699"/>
         <w:left w:val="single" w:sz="6" w:color="006699"/>

</xml_diff>